<commit_message>
Make config independent from site.js, added project_uid setting, and updated doc accrodingly
</commit_message>
<xml_diff>
--- a/INSTALL.docx
+++ b/INSTALL.docx
@@ -7,7 +7,8 @@
         <w:spacing w:after="280" w:afterAutospacing="1"/>
         <w:jc w:val="center"/>
         <w:rPr>
-          <w:rFonts w:ascii="맑은 고딕" w:eastAsia="맑은 고딕" w:hAnsi="맑은 고딕"/>
+          <w:rFonts w:ascii="맑은 고딕" w:eastAsia="맑은 고딕" w:hAnsi="맑은 고딕" w:hint="eastAsia"/>
+          <w:lang w:eastAsia="ko-KR"/>
         </w:rPr>
       </w:pPr>
       <w:r>
@@ -17,12 +18,6 @@
           <w:sz w:val="48"/>
         </w:rPr>
         <w:t>크래시웹(CrashWeb) 사용자 매뉴얼</w:t>
-      </w:r>
-      <w:r>
-        <w:rPr>
-          <w:rFonts w:ascii="맑은 고딕" w:eastAsia="맑은 고딕" w:hAnsi="맑은 고딕"/>
-        </w:rPr>
-        <w:t xml:space="preserve"> </w:t>
       </w:r>
     </w:p>
     <w:p>
@@ -4198,7 +4193,46 @@
         <w:rPr>
           <w:rFonts w:ascii="맑은 고딕" w:eastAsia="맑은 고딕" w:hAnsi="맑은 고딕"/>
         </w:rPr>
-        <w:t xml:space="preserve">CWRUN.js 파일을 열고 local settings 섹션 내의 설정을 수정합니다. </w:t>
+        <w:t>CWRUN.</w:t>
+      </w:r>
+      <w:r>
+        <w:rPr>
+          <w:rFonts w:ascii="맑은 고딕" w:eastAsia="맑은 고딕" w:hAnsi="맑은 고딕" w:hint="eastAsia"/>
+          <w:lang w:eastAsia="ko-KR"/>
+        </w:rPr>
+        <w:t>config</w:t>
+      </w:r>
+      <w:r>
+        <w:rPr>
+          <w:rFonts w:ascii="맑은 고딕" w:eastAsia="맑은 고딕" w:hAnsi="맑은 고딕"/>
+        </w:rPr>
+        <w:t xml:space="preserve"> 파일을 열고 </w:t>
+      </w:r>
+      <w:r>
+        <w:rPr>
+          <w:rFonts w:ascii="맑은 고딕" w:eastAsia="맑은 고딕" w:hAnsi="맑은 고딕" w:hint="eastAsia"/>
+          <w:lang w:eastAsia="ko-KR"/>
+        </w:rPr>
+        <w:t>각</w:t>
+      </w:r>
+      <w:r>
+        <w:rPr>
+          <w:rFonts w:ascii="맑은 고딕" w:eastAsia="맑은 고딕" w:hAnsi="맑은 고딕"/>
+        </w:rPr>
+        <w:t xml:space="preserve"> 설정</w:t>
+      </w:r>
+      <w:r>
+        <w:rPr>
+          <w:rFonts w:ascii="맑은 고딕" w:eastAsia="맑은 고딕" w:hAnsi="맑은 고딕" w:hint="eastAsia"/>
+          <w:lang w:eastAsia="ko-KR"/>
+        </w:rPr>
+        <w:t xml:space="preserve"> 값</w:t>
+      </w:r>
+      <w:r>
+        <w:rPr>
+          <w:rFonts w:ascii="맑은 고딕" w:eastAsia="맑은 고딕" w:hAnsi="맑은 고딕"/>
+        </w:rPr>
+        <w:t xml:space="preserve">을 수정합니다. </w:t>
       </w:r>
     </w:p>
     <w:p>
@@ -4214,10 +4248,33 @@
       </w:pPr>
       <w:r>
         <w:rPr>
-          <w:rFonts w:ascii="맑은 고딕" w:eastAsia="맑은 고딕" w:hAnsi="맑은 고딕"/>
+          <w:rFonts w:ascii="맑은 고딕" w:eastAsia="맑은 고딕" w:hAnsi="맑은 고딕" w:hint="eastAsia"/>
           <w:b/>
-        </w:rPr>
-        <w:t>reportPath</w:t>
+          <w:lang w:eastAsia="ko-KR"/>
+        </w:rPr>
+        <w:t>r</w:t>
+      </w:r>
+      <w:r>
+        <w:rPr>
+          <w:rFonts w:ascii="맑은 고딕" w:eastAsia="맑은 고딕" w:hAnsi="맑은 고딕"/>
+          <w:b/>
+        </w:rPr>
+        <w:t>eport</w:t>
+      </w:r>
+      <w:r>
+        <w:rPr>
+          <w:rFonts w:ascii="맑은 고딕" w:eastAsia="맑은 고딕" w:hAnsi="맑은 고딕" w:hint="eastAsia"/>
+          <w:b/>
+          <w:lang w:eastAsia="ko-KR"/>
+        </w:rPr>
+        <w:t>_p</w:t>
+      </w:r>
+      <w:r>
+        <w:rPr>
+          <w:rFonts w:ascii="맑은 고딕" w:eastAsia="맑은 고딕" w:hAnsi="맑은 고딕"/>
+          <w:b/>
+        </w:rPr>
+        <w:t>ath</w:t>
       </w:r>
       <w:r>
         <w:rPr>
@@ -4242,13 +4299,41 @@
           <w:rFonts w:ascii="맑은 고딕" w:eastAsia="맑은 고딕" w:hAnsi="맑은 고딕"/>
           <w:b/>
         </w:rPr>
-        <w:t>symServer</w:t>
-      </w:r>
-      <w:r>
-        <w:rPr>
-          <w:rFonts w:ascii="맑은 고딕" w:eastAsia="맑은 고딕" w:hAnsi="맑은 고딕"/>
-        </w:rPr>
-        <w:t xml:space="preserve">: 심볼 서버의 위치 </w:t>
+        <w:t>sym</w:t>
+      </w:r>
+      <w:r>
+        <w:rPr>
+          <w:rFonts w:ascii="맑은 고딕" w:eastAsia="맑은 고딕" w:hAnsi="맑은 고딕" w:hint="eastAsia"/>
+          <w:b/>
+          <w:lang w:eastAsia="ko-KR"/>
+        </w:rPr>
+        <w:t>bol_s</w:t>
+      </w:r>
+      <w:r>
+        <w:rPr>
+          <w:rFonts w:ascii="맑은 고딕" w:eastAsia="맑은 고딕" w:hAnsi="맑은 고딕"/>
+          <w:b/>
+        </w:rPr>
+        <w:t>erver</w:t>
+      </w:r>
+      <w:r>
+        <w:rPr>
+          <w:rFonts w:ascii="맑은 고딕" w:eastAsia="맑은 고딕" w:hAnsi="맑은 고딕"/>
+        </w:rPr>
+        <w:t xml:space="preserve">: 심볼 서버의 </w:t>
+      </w:r>
+      <w:r>
+        <w:rPr>
+          <w:rFonts w:ascii="맑은 고딕" w:eastAsia="맑은 고딕" w:hAnsi="맑은 고딕" w:hint="eastAsia"/>
+          <w:lang w:eastAsia="ko-KR"/>
+        </w:rPr>
+        <w:t>경로</w:t>
+      </w:r>
+      <w:r>
+        <w:rPr>
+          <w:rFonts w:ascii="맑은 고딕" w:eastAsia="맑은 고딕" w:hAnsi="맑은 고딕"/>
+        </w:rPr>
+        <w:t xml:space="preserve"> </w:t>
       </w:r>
     </w:p>
     <w:p>
@@ -4267,124 +4352,28 @@
           <w:rFonts w:ascii="맑은 고딕" w:eastAsia="맑은 고딕" w:hAnsi="맑은 고딕"/>
           <w:b/>
         </w:rPr>
-        <w:t>connString</w:t>
+        <w:t>conn</w:t>
+      </w:r>
+      <w:r>
+        <w:rPr>
+          <w:rFonts w:ascii="맑은 고딕" w:eastAsia="맑은 고딕" w:hAnsi="맑은 고딕" w:hint="eastAsia"/>
+          <w:b/>
+          <w:lang w:eastAsia="ko-KR"/>
+        </w:rPr>
+        <w:t>ection_s</w:t>
+      </w:r>
+      <w:r>
+        <w:rPr>
+          <w:rFonts w:ascii="맑은 고딕" w:eastAsia="맑은 고딕" w:hAnsi="맑은 고딕"/>
+          <w:b/>
+        </w:rPr>
+        <w:t>tring</w:t>
       </w:r>
       <w:r>
         <w:rPr>
           <w:rFonts w:ascii="맑은 고딕" w:eastAsia="맑은 고딕" w:hAnsi="맑은 고딕"/>
         </w:rPr>
         <w:t xml:space="preserve">: DB 연결 문자열 </w:t>
-      </w:r>
-    </w:p>
-    <w:p>
-      <w:pPr>
-        <w:pStyle w:val="Ol"/>
-        <w:numPr>
-          <w:ilvl w:val="1"/>
-          <w:numId w:val="39"/>
-        </w:numPr>
-        <w:rPr>
-          <w:rFonts w:ascii="맑은 고딕" w:eastAsia="맑은 고딕" w:hAnsi="맑은 고딕"/>
-        </w:rPr>
-      </w:pPr>
-      <w:r>
-        <w:rPr>
-          <w:rFonts w:ascii="맑은 고딕" w:eastAsia="맑은 고딕" w:hAnsi="맑은 고딕"/>
-          <w:b/>
-          <w:color w:val="FF0000"/>
-        </w:rPr>
-        <w:t>주의</w:t>
-      </w:r>
-      <w:r>
-        <w:rPr>
-          <w:rFonts w:ascii="맑은 고딕" w:eastAsia="맑은 고딕" w:hAnsi="맑은 고딕"/>
-        </w:rPr>
-        <w:t xml:space="preserve">: </w:t>
-      </w:r>
-    </w:p>
-    <w:p>
-      <w:pPr>
-        <w:pStyle w:val="Ul"/>
-        <w:numPr>
-          <w:ilvl w:val="2"/>
-          <w:numId w:val="40"/>
-        </w:numPr>
-        <w:rPr>
-          <w:rFonts w:ascii="맑은 고딕" w:eastAsia="맑은 고딕" w:hAnsi="맑은 고딕"/>
-        </w:rPr>
-      </w:pPr>
-      <w:r>
-        <w:rPr>
-          <w:rFonts w:ascii="맑은 고딕" w:eastAsia="맑은 고딕" w:hAnsi="맑은 고딕"/>
-        </w:rPr>
-        <w:t xml:space="preserve">예: </w:t>
-      </w:r>
-      <w:r>
-        <w:rPr>
-          <w:rFonts w:ascii="맑은 고딕" w:eastAsia="맑은 고딕" w:hAnsi="맑은 고딕"/>
-          <w:b/>
-        </w:rPr>
-        <w:t>var reportPath = "\"D:\\crashweb\\reported files\" ";</w:t>
-      </w:r>
-      <w:r>
-        <w:rPr>
-          <w:rFonts w:ascii="맑은 고딕" w:eastAsia="맑은 고딕" w:hAnsi="맑은 고딕"/>
-        </w:rPr>
-        <w:t xml:space="preserve"> </w:t>
-      </w:r>
-    </w:p>
-    <w:p>
-      <w:pPr>
-        <w:pStyle w:val="Li"/>
-        <w:numPr>
-          <w:ilvl w:val="3"/>
-          <w:numId w:val="41"/>
-        </w:numPr>
-        <w:rPr>
-          <w:rFonts w:ascii="맑은 고딕" w:eastAsia="맑은 고딕" w:hAnsi="맑은 고딕"/>
-        </w:rPr>
-      </w:pPr>
-      <w:r>
-        <w:rPr>
-          <w:rFonts w:ascii="맑은 고딕" w:eastAsia="맑은 고딕" w:hAnsi="맑은 고딕"/>
-        </w:rPr>
-        <w:t xml:space="preserve">경로에 띄어쓰기가 포함되어 있을 경우 따옴표(")를 넣도록 하고, 자바스크립트 문법에 맞추어 따옴표 앞에 슬래시(\)를 넣도록 합니다. </w:t>
-      </w:r>
-    </w:p>
-    <w:p>
-      <w:pPr>
-        <w:pStyle w:val="Li"/>
-        <w:numPr>
-          <w:ilvl w:val="3"/>
-          <w:numId w:val="41"/>
-        </w:numPr>
-        <w:rPr>
-          <w:rFonts w:ascii="맑은 고딕" w:eastAsia="맑은 고딕" w:hAnsi="맑은 고딕"/>
-        </w:rPr>
-      </w:pPr>
-      <w:r>
-        <w:rPr>
-          <w:rFonts w:ascii="맑은 고딕" w:eastAsia="맑은 고딕" w:hAnsi="맑은 고딕"/>
-        </w:rPr>
-        <w:t xml:space="preserve">그리고, 폴더를 구분하는 슬래시(\)를 입력할 경우에는 슬래시를 두 개(\\) 입력하도록 합니다. </w:t>
-      </w:r>
-    </w:p>
-    <w:p>
-      <w:pPr>
-        <w:pStyle w:val="Li"/>
-        <w:numPr>
-          <w:ilvl w:val="3"/>
-          <w:numId w:val="41"/>
-        </w:numPr>
-        <w:rPr>
-          <w:rFonts w:ascii="맑은 고딕" w:eastAsia="맑은 고딕" w:hAnsi="맑은 고딕"/>
-        </w:rPr>
-      </w:pPr>
-      <w:r>
-        <w:rPr>
-          <w:rFonts w:ascii="맑은 고딕" w:eastAsia="맑은 고딕" w:hAnsi="맑은 고딕"/>
-        </w:rPr>
-        <w:t xml:space="preserve">각 설정 항목은 구분되어 커맨드라인 인자로 전달되므로, 제일 뒤에 공백을 두도록 합니다. </w:t>
       </w:r>
     </w:p>
     <w:p>
@@ -4402,7 +4391,20 @@
         <w:rPr>
           <w:rFonts w:ascii="맑은 고딕" w:eastAsia="맑은 고딕" w:hAnsi="맑은 고딕"/>
         </w:rPr>
-        <w:t xml:space="preserve">DeleteOld.js 파일을 열고, 오래된 파일이 삭제되도록 대상 폴더를 설정합니다. </w:t>
+        <w:t>DeleteOld.</w:t>
+      </w:r>
+      <w:r>
+        <w:rPr>
+          <w:rFonts w:ascii="맑은 고딕" w:eastAsia="맑은 고딕" w:hAnsi="맑은 고딕" w:hint="eastAsia"/>
+          <w:lang w:eastAsia="ko-KR"/>
+        </w:rPr>
+        <w:t>config</w:t>
+      </w:r>
+      <w:r>
+        <w:rPr>
+          <w:rFonts w:ascii="맑은 고딕" w:eastAsia="맑은 고딕" w:hAnsi="맑은 고딕"/>
+        </w:rPr>
+        <w:t xml:space="preserve"> 파일을 열고, 오래된 파일이 삭제되도록 대상 폴더를 설정합니다. </w:t>
       </w:r>
     </w:p>
     <w:p>
@@ -4413,14 +4415,59 @@
           <w:numId w:val="42"/>
         </w:numPr>
         <w:rPr>
-          <w:rFonts w:ascii="맑은 고딕" w:eastAsia="맑은 고딕" w:hAnsi="맑은 고딕"/>
-        </w:rPr>
-      </w:pPr>
-      <w:r>
-        <w:rPr>
-          <w:rFonts w:ascii="맑은 고딕" w:eastAsia="맑은 고딕" w:hAnsi="맑은 고딕"/>
-        </w:rPr>
-        <w:t xml:space="preserve">main 함수에 대상 폴더의 목록이 있고, 파일의 제일 아래 쪽에 있습니다. </w:t>
+          <w:rFonts w:ascii="맑은 고딕" w:eastAsia="맑은 고딕" w:hAnsi="맑은 고딕" w:hint="eastAsia"/>
+        </w:rPr>
+      </w:pPr>
+      <w:r>
+        <w:rPr>
+          <w:rFonts w:ascii="맑은 고딕" w:eastAsia="맑은 고딕" w:hAnsi="맑은 고딕"/>
+        </w:rPr>
+        <w:t xml:space="preserve">기본 리스트를 보시고 적당히 </w:t>
+      </w:r>
+      <w:r>
+        <w:rPr>
+          <w:rFonts w:ascii="맑은 고딕" w:eastAsia="맑은 고딕" w:hAnsi="맑은 고딕" w:hint="eastAsia"/>
+          <w:lang w:eastAsia="ko-KR"/>
+        </w:rPr>
+        <w:t>추가하도록 합니다.</w:t>
+      </w:r>
+    </w:p>
+    <w:p>
+      <w:pPr>
+        <w:pStyle w:val="Li"/>
+        <w:numPr>
+          <w:ilvl w:val="2"/>
+          <w:numId w:val="42"/>
+        </w:numPr>
+        <w:rPr>
+          <w:rFonts w:ascii="맑은 고딕" w:eastAsia="맑은 고딕" w:hAnsi="맑은 고딕" w:hint="eastAsia"/>
+        </w:rPr>
+      </w:pPr>
+      <w:r>
+        <w:rPr>
+          <w:rFonts w:ascii="맑은 고딕" w:eastAsia="맑은 고딕" w:hAnsi="맑은 고딕" w:hint="eastAsia"/>
+          <w:lang w:eastAsia="ko-KR"/>
+        </w:rPr>
+        <w:t>주로 심볼 서버의 파일이 용량이 큰 편이므로 그 쪽을 주의해서 추가합니다.</w:t>
+      </w:r>
+    </w:p>
+    <w:p>
+      <w:pPr>
+        <w:pStyle w:val="Li"/>
+        <w:numPr>
+          <w:ilvl w:val="2"/>
+          <w:numId w:val="42"/>
+        </w:numPr>
+        <w:rPr>
+          <w:rFonts w:ascii="맑은 고딕" w:eastAsia="맑은 고딕" w:hAnsi="맑은 고딕"/>
+        </w:rPr>
+      </w:pPr>
+      <w:r>
+        <w:rPr>
+          <w:rFonts w:ascii="맑은 고딕" w:eastAsia="맑은 고딕" w:hAnsi="맑은 고딕" w:hint="eastAsia"/>
+          <w:lang w:eastAsia="ko-KR"/>
+        </w:rPr>
+        <w:t>그 외에는 로그 폴더 등을 추가해서 자동으로 정리되도록 합니다.</w:t>
       </w:r>
     </w:p>
     <w:p>
@@ -4436,27 +4483,24 @@
       </w:pPr>
       <w:r>
         <w:rPr>
-          <w:rFonts w:ascii="맑은 고딕" w:eastAsia="맑은 고딕" w:hAnsi="맑은 고딕"/>
-        </w:rPr>
-        <w:t xml:space="preserve">기본 리스트를 보시고 적당히 수정하시고 </w:t>
-      </w:r>
-    </w:p>
-    <w:p>
-      <w:pPr>
-        <w:pStyle w:val="Li"/>
-        <w:numPr>
-          <w:ilvl w:val="1"/>
-          <w:numId w:val="42"/>
-        </w:numPr>
-        <w:rPr>
-          <w:rFonts w:ascii="맑은 고딕" w:eastAsia="맑은 고딕" w:hAnsi="맑은 고딕"/>
-        </w:rPr>
-      </w:pPr>
-      <w:r>
-        <w:rPr>
-          <w:rFonts w:ascii="맑은 고딕" w:eastAsia="맑은 고딕" w:hAnsi="맑은 고딕"/>
-        </w:rPr>
-        <w:t xml:space="preserve">기간을 변경하고 싶으면 DeleteOld 함수 내의 값을 수정합니다(기본값은 60일 이전의 파일을 삭제). </w:t>
+          <w:rFonts w:ascii="맑은 고딕" w:eastAsia="맑은 고딕" w:hAnsi="맑은 고딕" w:hint="eastAsia"/>
+          <w:lang w:eastAsia="ko-KR"/>
+        </w:rPr>
+        <w:t xml:space="preserve">60일 이전의 파일을 삭제하도록 되어 있습니다. 이 값을 바꾸려면, Delete.js 파일 내의 </w:t>
+      </w:r>
+      <w:r>
+        <w:rPr>
+          <w:rFonts w:ascii="맑은 고딕" w:eastAsia="맑은 고딕" w:hAnsi="맑은 고딕"/>
+          <w:lang w:eastAsia="ko-KR"/>
+        </w:rPr>
+        <w:t>DeleteOld</w:t>
+      </w:r>
+      <w:r>
+        <w:rPr>
+          <w:rFonts w:ascii="맑은 고딕" w:eastAsia="맑은 고딕" w:hAnsi="맑은 고딕" w:hint="eastAsia"/>
+          <w:lang w:eastAsia="ko-KR"/>
+        </w:rPr>
+        <w:t xml:space="preserve"> 함수를 수정해야 합니다.</w:t>
       </w:r>
     </w:p>
     <w:p>
@@ -4548,7 +4592,6 @@
           <w:rFonts w:ascii="맑은 고딕" w:eastAsia="맑은 고딕" w:hAnsi="맑은 고딕"/>
           <w:b/>
         </w:rPr>
-        <w:lastRenderedPageBreak/>
         <w:t>테스트가 이상 없이 완료된 후에 해야 합니다!</w:t>
       </w:r>
       <w:r>
@@ -4604,6 +4647,7 @@
       <w:bookmarkStart w:id="18" w:name="2_3_1_14112381218001246_416717"/>
       <w:bookmarkEnd w:id="18"/>
       <w:r>
+        <w:lastRenderedPageBreak/>
         <w:t xml:space="preserve">2.3.1. </w:t>
       </w:r>
       <w:r>
@@ -5105,7 +5149,6 @@
         <w:rPr>
           <w:rFonts w:ascii="맑은 고딕" w:eastAsia="맑은 고딕" w:hAnsi="맑은 고딕"/>
         </w:rPr>
-        <w:lastRenderedPageBreak/>
         <w:t xml:space="preserve">HTTPHelper 모듈 등을 이용해서 서버로 zip 파일을 전송합니다. </w:t>
       </w:r>
     </w:p>
@@ -5189,6 +5232,7 @@
       <w:bookmarkStart w:id="20" w:name="2_4_3793306879233569_446656550_233787220"/>
       <w:bookmarkEnd w:id="20"/>
       <w:r>
+        <w:lastRenderedPageBreak/>
         <w:t xml:space="preserve">2.4. </w:t>
       </w:r>
       <w:r>
@@ -5610,7 +5654,6 @@
         <w:rPr>
           <w:rFonts w:ascii="맑은 고딕" w:eastAsia="맑은 고딕" w:hAnsi="맑은 고딕"/>
         </w:rPr>
-        <w:lastRenderedPageBreak/>
         <w:t xml:space="preserve">각종 보안 설정(포트, 방화벽, 아이디, 패스워드 등)을 확인하고, 사내 개발 서버에서 접속이 잘 되는지 확인합니다. </w:t>
       </w:r>
     </w:p>
@@ -5703,6 +5746,7 @@
         <w:rPr>
           <w:rFonts w:ascii="맑은 고딕" w:eastAsia="맑은 고딕" w:hAnsi="맑은 고딕"/>
         </w:rPr>
+        <w:lastRenderedPageBreak/>
         <w:t xml:space="preserve">설치 경로 예: C:\Program Files (x86)\NcFTP </w:t>
       </w:r>
     </w:p>
@@ -6144,7 +6188,6 @@
         <w:rPr>
           <w:rFonts w:ascii="맑은 고딕" w:eastAsia="맑은 고딕" w:hAnsi="맑은 고딕"/>
         </w:rPr>
-        <w:lastRenderedPageBreak/>
         <w:t xml:space="preserve">가상 디렉토리 reports 아래에 또 하나의 가상 디렉토리를 만듭니다. </w:t>
       </w:r>
     </w:p>
@@ -6235,6 +6278,7 @@
         <w:rPr>
           <w:rFonts w:ascii="맑은 고딕" w:eastAsia="맑은 고딕" w:hAnsi="맑은 고딕"/>
         </w:rPr>
+        <w:lastRenderedPageBreak/>
         <w:t>최종적으로 파일 명은 http://crashweb:8080/</w:t>
       </w:r>
       <w:r>
@@ -6506,7 +6550,26 @@
         <w:rPr>
           <w:rFonts w:ascii="맑은 고딕" w:eastAsia="맑은 고딕" w:hAnsi="맑은 고딕"/>
         </w:rPr>
-        <w:t xml:space="preserve">Browser 프로젝트의 site.js 파일을 엽니다. </w:t>
+        <w:t>Browser 프로젝트의</w:t>
+      </w:r>
+      <w:r>
+        <w:rPr>
+          <w:rFonts w:ascii="맑은 고딕" w:eastAsia="맑은 고딕" w:hAnsi="맑은 고딕"/>
+        </w:rPr>
+        <w:t xml:space="preserve"> site.</w:t>
+      </w:r>
+      <w:r>
+        <w:rPr>
+          <w:rFonts w:ascii="맑은 고딕" w:eastAsia="맑은 고딕" w:hAnsi="맑은 고딕" w:hint="eastAsia"/>
+          <w:lang w:eastAsia="ko-KR"/>
+        </w:rPr>
+        <w:t>config</w:t>
+      </w:r>
+      <w:r>
+        <w:rPr>
+          <w:rFonts w:ascii="맑은 고딕" w:eastAsia="맑은 고딕" w:hAnsi="맑은 고딕"/>
+        </w:rPr>
+        <w:t xml:space="preserve"> 파일을 엽니다. </w:t>
       </w:r>
     </w:p>
     <w:p>
@@ -6522,9 +6585,35 @@
       </w:pPr>
       <w:r>
         <w:rPr>
-          <w:rFonts w:ascii="맑은 고딕" w:eastAsia="맑은 고딕" w:hAnsi="맑은 고딕"/>
-        </w:rPr>
-        <w:t xml:space="preserve">제일 위의 local config 섹션에서 create_issue_tracker_link 함수를 수정합니다. </w:t>
+          <w:rFonts w:ascii="맑은 고딕" w:eastAsia="맑은 고딕" w:hAnsi="맑은 고딕" w:hint="eastAsia"/>
+          <w:lang w:eastAsia="ko-KR"/>
+        </w:rPr>
+        <w:t>ISSUE TRACKER</w:t>
+      </w:r>
+      <w:r>
+        <w:rPr>
+          <w:rFonts w:ascii="맑은 고딕" w:eastAsia="맑은 고딕" w:hAnsi="맑은 고딕"/>
+        </w:rPr>
+        <w:t xml:space="preserve"> 섹션에서 </w:t>
+      </w:r>
+      <w:r>
+        <w:rPr>
+          <w:rFonts w:ascii="맑은 고딕" w:eastAsia="맑은 고딕" w:hAnsi="맑은 고딕"/>
+        </w:rPr>
+        <w:t xml:space="preserve">g_issue_tracker_info </w:t>
+      </w:r>
+      <w:r>
+        <w:rPr>
+          <w:rFonts w:ascii="맑은 고딕" w:eastAsia="맑은 고딕" w:hAnsi="맑은 고딕" w:hint="eastAsia"/>
+          <w:lang w:eastAsia="ko-KR"/>
+        </w:rPr>
+        <w:t>아래 값을</w:t>
+      </w:r>
+      <w:r>
+        <w:rPr>
+          <w:rFonts w:ascii="맑은 고딕" w:eastAsia="맑은 고딕" w:hAnsi="맑은 고딕"/>
+        </w:rPr>
+        <w:t xml:space="preserve"> 수정합니다. </w:t>
       </w:r>
     </w:p>
     <w:p>
@@ -6538,11 +6627,21 @@
           <w:rFonts w:ascii="맑은 고딕" w:eastAsia="맑은 고딕" w:hAnsi="맑은 고딕"/>
         </w:rPr>
       </w:pPr>
-      <w:r>
-        <w:rPr>
-          <w:rFonts w:ascii="맑은 고딕" w:eastAsia="맑은 고딕" w:hAnsi="맑은 고딕"/>
-        </w:rPr>
-        <w:t xml:space="preserve">다른 팀에서 사용하는 코드가 함께 있으므로 </w:t>
+      <w:proofErr w:type="gramStart"/>
+      <w:r>
+        <w:rPr>
+          <w:rFonts w:ascii="맑은 고딕" w:eastAsia="맑은 고딕" w:hAnsi="맑은 고딕" w:hint="eastAsia"/>
+          <w:lang w:eastAsia="ko-KR"/>
+        </w:rPr>
+        <w:t>uri :</w:t>
+      </w:r>
+      <w:proofErr w:type="gramEnd"/>
+      <w:r>
+        <w:rPr>
+          <w:rFonts w:ascii="맑은 고딕" w:eastAsia="맑은 고딕" w:hAnsi="맑은 고딕" w:hint="eastAsia"/>
+          <w:lang w:eastAsia="ko-KR"/>
+        </w:rPr>
+        <w:t xml:space="preserve"> 이슈를 등록할 때 사용하는 웹 페이지의 주소를 입력합니다.</w:t>
       </w:r>
     </w:p>
     <w:p>
@@ -6556,11 +6655,21 @@
           <w:rFonts w:ascii="맑은 고딕" w:eastAsia="맑은 고딕" w:hAnsi="맑은 고딕"/>
         </w:rPr>
       </w:pPr>
-      <w:r>
-        <w:rPr>
-          <w:rFonts w:ascii="맑은 고딕" w:eastAsia="맑은 고딕" w:hAnsi="맑은 고딕"/>
-        </w:rPr>
-        <w:t xml:space="preserve">참고하시면 쉽게 직접 추가하실 수 있을 것입니다. </w:t>
+      <w:proofErr w:type="gramStart"/>
+      <w:r>
+        <w:rPr>
+          <w:rFonts w:ascii="맑은 고딕" w:eastAsia="맑은 고딕" w:hAnsi="맑은 고딕" w:hint="eastAsia"/>
+          <w:lang w:eastAsia="ko-KR"/>
+        </w:rPr>
+        <w:t>name :</w:t>
+      </w:r>
+      <w:proofErr w:type="gramEnd"/>
+      <w:r>
+        <w:rPr>
+          <w:rFonts w:ascii="맑은 고딕" w:eastAsia="맑은 고딕" w:hAnsi="맑은 고딕" w:hint="eastAsia"/>
+          <w:lang w:eastAsia="ko-KR"/>
+        </w:rPr>
+        <w:t xml:space="preserve"> 사이트에서 표시할 이름으로 적당히 이슈 트래커의 이름을 입력합니다.</w:t>
       </w:r>
     </w:p>
     <w:p>
@@ -6687,7 +6796,6 @@
         <w:rPr>
           <w:rFonts w:ascii="맑은 고딕" w:eastAsia="맑은 고딕" w:hAnsi="맑은 고딕"/>
         </w:rPr>
-        <w:lastRenderedPageBreak/>
         <w:t xml:space="preserve">GET 방식을 이용해서 파라미터를 전달하는 방법이 있으면 Mantis처럼 내용을 자동 입력할 수 있습니다. </w:t>
       </w:r>
     </w:p>
@@ -6705,6 +6813,7 @@
         <w:rPr>
           <w:rFonts w:ascii="맑은 고딕" w:eastAsia="맑은 고딕" w:hAnsi="맑은 고딕"/>
         </w:rPr>
+        <w:lastRenderedPageBreak/>
         <w:t>3.4. 머큐리얼</w:t>
       </w:r>
       <w:hyperlink w:anchor="FOOTNOTE-7" w:history="1">
@@ -6896,7 +7005,20 @@
         <w:rPr>
           <w:rFonts w:ascii="맑은 고딕" w:eastAsia="맑은 고딕" w:hAnsi="맑은 고딕"/>
         </w:rPr>
-        <w:t xml:space="preserve">Browser 프로젝트의 site.js 파일을 엽니다. </w:t>
+        <w:t>Browser 프로젝트의 site.</w:t>
+      </w:r>
+      <w:r>
+        <w:rPr>
+          <w:rFonts w:ascii="맑은 고딕" w:eastAsia="맑은 고딕" w:hAnsi="맑은 고딕" w:hint="eastAsia"/>
+          <w:lang w:eastAsia="ko-KR"/>
+        </w:rPr>
+        <w:t>config</w:t>
+      </w:r>
+      <w:r>
+        <w:rPr>
+          <w:rFonts w:ascii="맑은 고딕" w:eastAsia="맑은 고딕" w:hAnsi="맑은 고딕"/>
+        </w:rPr>
+        <w:t xml:space="preserve"> 파일을 엽니다. </w:t>
       </w:r>
     </w:p>
     <w:p>
@@ -6912,9 +7034,35 @@
       </w:pPr>
       <w:r>
         <w:rPr>
-          <w:rFonts w:ascii="맑은 고딕" w:eastAsia="맑은 고딕" w:hAnsi="맑은 고딕"/>
-        </w:rPr>
-        <w:t xml:space="preserve">local config 섹션에서 create_source_link 함수를 알맞게 고칩니다. </w:t>
+          <w:rFonts w:ascii="맑은 고딕" w:eastAsia="맑은 고딕" w:hAnsi="맑은 고딕" w:hint="eastAsia"/>
+          <w:lang w:eastAsia="ko-KR"/>
+        </w:rPr>
+        <w:t xml:space="preserve">VERSION CONTROL SYSTEM </w:t>
+      </w:r>
+      <w:r>
+        <w:rPr>
+          <w:rFonts w:ascii="맑은 고딕" w:eastAsia="맑은 고딕" w:hAnsi="맑은 고딕"/>
+        </w:rPr>
+        <w:t xml:space="preserve">섹션에서 </w:t>
+      </w:r>
+      <w:r>
+        <w:rPr>
+          <w:rFonts w:ascii="맑은 고딕" w:eastAsia="맑은 고딕" w:hAnsi="맑은 고딕"/>
+        </w:rPr>
+        <w:t xml:space="preserve">g_repo_search_pattern </w:t>
+      </w:r>
+      <w:r>
+        <w:rPr>
+          <w:rFonts w:ascii="맑은 고딕" w:eastAsia="맑은 고딕" w:hAnsi="맑은 고딕" w:hint="eastAsia"/>
+          <w:lang w:eastAsia="ko-KR"/>
+        </w:rPr>
+        <w:t>설정 값을</w:t>
+      </w:r>
+      <w:r>
+        <w:rPr>
+          <w:rFonts w:ascii="맑은 고딕" w:eastAsia="맑은 고딕" w:hAnsi="맑은 고딕"/>
+        </w:rPr>
+        <w:t xml:space="preserve"> 알맞게 고칩니다. </w:t>
       </w:r>
     </w:p>
     <w:p>
@@ -6948,9 +7096,10 @@
       </w:pPr>
       <w:r>
         <w:rPr>
-          <w:rFonts w:ascii="맑은 고딕" w:eastAsia="맑은 고딕" w:hAnsi="맑은 고딕"/>
-        </w:rPr>
-        <w:t xml:space="preserve">다른 팀에서 사용하는 코드가 같은 곳에 있으니, 참조해서 수정해 주세요. </w:t>
+          <w:rFonts w:ascii="맑은 고딕" w:eastAsia="맑은 고딕" w:hAnsi="맑은 고딕" w:hint="eastAsia"/>
+          <w:lang w:eastAsia="ko-KR"/>
+        </w:rPr>
+        <w:t>입력하는 패턴은 리비전/파일을 검색할 때 사용하시던 웹 사이트의 주소인데, &lt;keyword&gt; 부분은 크래시웹에서 클릭한 파일 명으로 치환해 주게 되어 있습니다.</w:t>
       </w:r>
     </w:p>
     <w:p>
@@ -7163,7 +7312,6 @@
         <w:rPr>
           <w:rFonts w:ascii="맑은 고딕" w:eastAsia="맑은 고딕" w:hAnsi="맑은 고딕"/>
         </w:rPr>
-        <w:lastRenderedPageBreak/>
         <w:t xml:space="preserve">심볼 서버가 구성되지 않았다면, 먼저 설정하도록 합니다. </w:t>
       </w:r>
     </w:p>
@@ -7200,7 +7348,21 @@
         <w:rPr>
           <w:rFonts w:ascii="맑은 고딕" w:eastAsia="맑은 고딕" w:hAnsi="맑은 고딕"/>
         </w:rPr>
-        <w:t xml:space="preserve">CWRUN.js 파일을 열고 </w:t>
+        <w:lastRenderedPageBreak/>
+        <w:t>CWRUN.</w:t>
+      </w:r>
+      <w:r>
+        <w:rPr>
+          <w:rFonts w:ascii="맑은 고딕" w:eastAsia="맑은 고딕" w:hAnsi="맑은 고딕" w:hint="eastAsia"/>
+          <w:lang w:eastAsia="ko-KR"/>
+        </w:rPr>
+        <w:t>config</w:t>
+      </w:r>
+      <w:r>
+        <w:rPr>
+          <w:rFonts w:ascii="맑은 고딕" w:eastAsia="맑은 고딕" w:hAnsi="맑은 고딕"/>
+        </w:rPr>
+        <w:t xml:space="preserve"> 파일을 열고 </w:t>
       </w:r>
     </w:p>
     <w:p>
@@ -7218,7 +7380,7 @@
         <w:rPr>
           <w:rFonts w:ascii="맑은 고딕" w:eastAsia="맑은 고딕" w:hAnsi="맑은 고딕"/>
         </w:rPr>
-        <w:t xml:space="preserve">CrashGatherer.exe 실행 인자의 4번째로 새로 추가한 프로젝트의 project_uid 값을 입력합니다. </w:t>
+        <w:t xml:space="preserve">새로 추가한 프로젝트의 project_uid 값을 입력합니다. </w:t>
       </w:r>
     </w:p>
     <w:p>
@@ -7236,7 +7398,20 @@
         <w:rPr>
           <w:rFonts w:ascii="맑은 고딕" w:eastAsia="맑은 고딕" w:hAnsi="맑은 고딕"/>
         </w:rPr>
-        <w:t xml:space="preserve">오래된 파일의 자동 삭제를 위해 DeleteOld.js 파일을 열어서 대상 폴더를 입력합니다. </w:t>
+        <w:t>오래된 파일의 자동 삭제를 위해 DeleteOld.</w:t>
+      </w:r>
+      <w:r>
+        <w:rPr>
+          <w:rFonts w:ascii="맑은 고딕" w:eastAsia="맑은 고딕" w:hAnsi="맑은 고딕" w:hint="eastAsia"/>
+          <w:lang w:eastAsia="ko-KR"/>
+        </w:rPr>
+        <w:t>config</w:t>
+      </w:r>
+      <w:r>
+        <w:rPr>
+          <w:rFonts w:ascii="맑은 고딕" w:eastAsia="맑은 고딕" w:hAnsi="맑은 고딕"/>
+        </w:rPr>
+        <w:t xml:space="preserve"> 파일을 열어서 대상 폴더를 입력합니다. </w:t>
       </w:r>
     </w:p>
     <w:p>
@@ -8332,7 +8507,33 @@
         <w:rPr>
           <w:rFonts w:ascii="맑은 고딕" w:eastAsia="맑은 고딕" w:hAnsi="맑은 고딕"/>
         </w:rPr>
-        <w:t xml:space="preserve">. 심볼을 로드하는 데에만 10분 이상이 걸릴 수가 있습니다(매번 참조할 때마다). 이때, CWRUN.js 파일의 symServer 설정에서 로컬 캐시를 사용하는 구문을 사용해서 해결할 수 있습니다. </w:t>
+        <w:t>. 심볼을 로드하는 데에만 10분 이상이 걸릴 수가 있습니다(매번 참조할 때마다). 이때, CWRUN.</w:t>
+      </w:r>
+      <w:r>
+        <w:rPr>
+          <w:rFonts w:ascii="맑은 고딕" w:eastAsia="맑은 고딕" w:hAnsi="맑은 고딕" w:hint="eastAsia"/>
+          <w:lang w:eastAsia="ko-KR"/>
+        </w:rPr>
+        <w:t>config</w:t>
+      </w:r>
+      <w:r>
+        <w:rPr>
+          <w:rFonts w:ascii="맑은 고딕" w:eastAsia="맑은 고딕" w:hAnsi="맑은 고딕"/>
+        </w:rPr>
+        <w:t xml:space="preserve"> 파일의 sym</w:t>
+      </w:r>
+      <w:r>
+        <w:rPr>
+          <w:rFonts w:ascii="맑은 고딕" w:eastAsia="맑은 고딕" w:hAnsi="맑은 고딕" w:hint="eastAsia"/>
+          <w:lang w:eastAsia="ko-KR"/>
+        </w:rPr>
+        <w:t>bol_s</w:t>
+      </w:r>
+      <w:r>
+        <w:rPr>
+          <w:rFonts w:ascii="맑은 고딕" w:eastAsia="맑은 고딕" w:hAnsi="맑은 고딕"/>
+        </w:rPr>
+        <w:t xml:space="preserve">erver 설정에서 로컬 캐시를 사용하는 구문을 사용해서 해결할 수 있습니다. </w:t>
       </w:r>
     </w:p>
     <w:p>
@@ -8350,7 +8551,19 @@
         <w:rPr>
           <w:rFonts w:ascii="맑은 고딕" w:eastAsia="맑은 고딕" w:hAnsi="맑은 고딕"/>
         </w:rPr>
-        <w:t xml:space="preserve">캐시 없는 버전: var symServer = "\"\\\\orange\\shared\\@sym2\" "; </w:t>
+        <w:t xml:space="preserve">캐시 없는 버전: </w:t>
+      </w:r>
+      <w:r>
+        <w:rPr>
+          <w:rFonts w:ascii="맑은 고딕" w:eastAsia="맑은 고딕" w:hAnsi="맑은 고딕"/>
+        </w:rPr>
+        <w:t>symbol_server = \\YourBuildServer\path\to\</w:t>
+      </w:r>
+      <w:r>
+        <w:rPr>
+          <w:rFonts w:ascii="맑은 고딕" w:eastAsia="맑은 고딕" w:hAnsi="맑은 고딕"/>
+        </w:rPr>
+        <w:t xml:space="preserve">; </w:t>
       </w:r>
     </w:p>
     <w:p>
@@ -8369,20 +8582,32 @@
         <w:rPr>
           <w:rFonts w:ascii="맑은 고딕" w:eastAsia="맑은 고딕" w:hAnsi="맑은 고딕"/>
         </w:rPr>
-        <w:t>캐시 있는 버전: var symServer = "\"</w:t>
-      </w:r>
-      <w:r>
-        <w:rPr>
-          <w:rFonts w:ascii="맑은 고딕" w:eastAsia="맑은 고딕" w:hAnsi="맑은 고딕"/>
-          <w:b/>
-        </w:rPr>
-        <w:t>SRV*d:\\crashweb\\symbols*</w:t>
-      </w:r>
-      <w:r>
-        <w:rPr>
-          <w:rFonts w:ascii="맑은 고딕" w:eastAsia="맑은 고딕" w:hAnsi="맑은 고딕"/>
-        </w:rPr>
-        <w:t xml:space="preserve">\\\\orange\\shared\\@sym2\" "; </w:t>
+        <w:t xml:space="preserve">캐시 있는 버전: </w:t>
+      </w:r>
+      <w:r>
+        <w:rPr>
+          <w:rFonts w:ascii="맑은 고딕" w:eastAsia="맑은 고딕" w:hAnsi="맑은 고딕"/>
+        </w:rPr>
+        <w:t xml:space="preserve">symbol_server = </w:t>
+      </w:r>
+      <w:r>
+        <w:rPr>
+          <w:rFonts w:ascii="맑은 고딕" w:eastAsia="맑은 고딕" w:hAnsi="맑은 고딕" w:hint="eastAsia"/>
+          <w:lang w:eastAsia="ko-KR"/>
+        </w:rPr>
+        <w:t>SRV*d:\crashweb\symbols*</w:t>
+      </w:r>
+      <w:r>
+        <w:rPr>
+          <w:rFonts w:ascii="맑은 고딕" w:eastAsia="맑은 고딕" w:hAnsi="맑은 고딕"/>
+        </w:rPr>
+        <w:t>\\YourBuildServer\path\to\</w:t>
+      </w:r>
+      <w:r>
+        <w:rPr>
+          <w:rFonts w:ascii="맑은 고딕" w:eastAsia="맑은 고딕" w:hAnsi="맑은 고딕"/>
+        </w:rPr>
+        <w:t xml:space="preserve"> </w:t>
       </w:r>
     </w:p>
     <w:p>
@@ -8410,7 +8635,20 @@
         <w:rPr>
           <w:rFonts w:ascii="맑은 고딕" w:eastAsia="맑은 고딕" w:hAnsi="맑은 고딕"/>
         </w:rPr>
-        <w:t>※ 주의: 오래된 캐시는 삭제하도록 DeleteOld.js 파일에도 관련 내용을 추가하시길 권장합니다.</w:t>
+        <w:t>※ 주의: 오래된 캐시는 삭제하도록 DeleteOld.</w:t>
+      </w:r>
+      <w:r>
+        <w:rPr>
+          <w:rFonts w:ascii="맑은 고딕" w:eastAsia="맑은 고딕" w:hAnsi="맑은 고딕" w:hint="eastAsia"/>
+          <w:lang w:eastAsia="ko-KR"/>
+        </w:rPr>
+        <w:t>config</w:t>
+      </w:r>
+      <w:r>
+        <w:rPr>
+          <w:rFonts w:ascii="맑은 고딕" w:eastAsia="맑은 고딕" w:hAnsi="맑은 고딕"/>
+        </w:rPr>
+        <w:t xml:space="preserve"> 파일에도 관련 내용을 추가하시길 권장합니다.</w:t>
       </w:r>
       <w:r>
         <w:rPr>
@@ -22032,7 +22270,6 @@
     <w:name w:val="Hyperlink"/>
     <w:basedOn w:val="a0"/>
     <w:uiPriority w:val="99"/>
-    <w:semiHidden/>
     <w:unhideWhenUsed/>
     <w:rsid w:val="00C92448"/>
     <w:rPr>

</xml_diff>